<commit_message>
update to version 1.2
</commit_message>
<xml_diff>
--- a/git4-3-labs.docx
+++ b/git4-3-labs.docx
@@ -1,6 +1,6 @@
 
 <file path=word/document.xml><?xml version="1.0" encoding="utf-8"?>
-<w:document xmlns:wpc="http://schemas.microsoft.com/office/word/2010/wordprocessingCanvas" xmlns:cx="http://schemas.microsoft.com/office/drawing/2014/chartex" xmlns:cx1="http://schemas.microsoft.com/office/drawing/2015/9/8/chartex" xmlns:cx2="http://schemas.microsoft.com/office/drawing/2015/10/21/chartex" xmlns:cx3="http://schemas.microsoft.com/office/drawing/2016/5/9/chartex" xmlns:cx4="http://schemas.microsoft.com/office/drawing/2016/5/10/chartex" xmlns:cx5="http://schemas.microsoft.com/office/drawing/2016/5/11/chartex" xmlns:cx6="http://schemas.microsoft.com/office/drawing/2016/5/12/chartex" xmlns:cx7="http://schemas.microsoft.com/office/drawing/2016/5/13/chartex" xmlns:cx8="http://schemas.microsoft.com/office/drawing/2016/5/14/chartex" xmlns:mc="http://schemas.openxmlformats.org/markup-compatibility/2006" xmlns:aink="http://schemas.microsoft.com/office/drawing/2016/ink" xmlns:am3d="http://schemas.microsoft.com/office/drawing/2017/model3d" xmlns:o="urn:schemas-microsoft-com:office:office" xmlns:r="http://schemas.openxmlformats.org/officeDocument/2006/relationships" xmlns:m="http://schemas.openxmlformats.org/officeDocument/2006/math" xmlns:v="urn:schemas-microsoft-com:vml" xmlns:wp14="http://schemas.microsoft.com/office/word/2010/wordprocessingDrawing" xmlns:wp="http://schemas.openxmlformats.org/drawingml/2006/wordprocessingDrawing" xmlns:w10="urn:schemas-microsoft-com:office:word" xmlns:w="http://schemas.openxmlformats.org/wordprocessingml/2006/main" xmlns:w14="http://schemas.microsoft.com/office/word/2010/wordml" xmlns:w15="http://schemas.microsoft.com/office/word/2012/wordml" xmlns:w16cex="http://schemas.microsoft.com/office/word/2018/wordml/cex" xmlns:w16cid="http://schemas.microsoft.com/office/word/2016/wordml/cid" xmlns:w16="http://schemas.microsoft.com/office/word/2018/wordml" xmlns:w16se="http://schemas.microsoft.com/office/word/2015/wordml/symex" xmlns:wpg="http://schemas.microsoft.com/office/word/2010/wordprocessingGroup" xmlns:wpi="http://schemas.microsoft.com/office/word/2010/wordprocessingInk" xmlns:wne="http://schemas.microsoft.com/office/word/2006/wordml" xmlns:wps="http://schemas.microsoft.com/office/word/2010/wordprocessingShape" mc:Ignorable="w14 w15 w16se w16cid w16 w16cex wp14">
+<w:document xmlns:wpc="http://schemas.microsoft.com/office/word/2010/wordprocessingCanvas" xmlns:cx="http://schemas.microsoft.com/office/drawing/2014/chartex" xmlns:cx1="http://schemas.microsoft.com/office/drawing/2015/9/8/chartex" xmlns:cx2="http://schemas.microsoft.com/office/drawing/2015/10/21/chartex" xmlns:cx3="http://schemas.microsoft.com/office/drawing/2016/5/9/chartex" xmlns:cx4="http://schemas.microsoft.com/office/drawing/2016/5/10/chartex" xmlns:cx5="http://schemas.microsoft.com/office/drawing/2016/5/11/chartex" xmlns:cx6="http://schemas.microsoft.com/office/drawing/2016/5/12/chartex" xmlns:cx7="http://schemas.microsoft.com/office/drawing/2016/5/13/chartex" xmlns:cx8="http://schemas.microsoft.com/office/drawing/2016/5/14/chartex" xmlns:mc="http://schemas.openxmlformats.org/markup-compatibility/2006" xmlns:aink="http://schemas.microsoft.com/office/drawing/2016/ink" xmlns:am3d="http://schemas.microsoft.com/office/drawing/2017/model3d" xmlns:o="urn:schemas-microsoft-com:office:office" xmlns:r="http://schemas.openxmlformats.org/officeDocument/2006/relationships" xmlns:m="http://schemas.openxmlformats.org/officeDocument/2006/math" xmlns:v="urn:schemas-microsoft-com:vml" xmlns:wp14="http://schemas.microsoft.com/office/word/2010/wordprocessingDrawing" xmlns:wp="http://schemas.openxmlformats.org/drawingml/2006/wordprocessingDrawing" xmlns:w10="urn:schemas-microsoft-com:office:word" xmlns:w="http://schemas.openxmlformats.org/wordprocessingml/2006/main" xmlns:w14="http://schemas.microsoft.com/office/word/2010/wordml" xmlns:w15="http://schemas.microsoft.com/office/word/2012/wordml" xmlns:w16cex="http://schemas.microsoft.com/office/word/2018/wordml/cex" xmlns:w16cid="http://schemas.microsoft.com/office/word/2016/wordml/cid" xmlns:w16="http://schemas.microsoft.com/office/word/2018/wordml" xmlns:w16sdtdh="http://schemas.microsoft.com/office/word/2020/wordml/sdtdatahash" xmlns:w16se="http://schemas.microsoft.com/office/word/2015/wordml/symex" xmlns:wpg="http://schemas.microsoft.com/office/word/2010/wordprocessingGroup" xmlns:wpi="http://schemas.microsoft.com/office/word/2010/wordprocessingInk" xmlns:wne="http://schemas.microsoft.com/office/word/2006/wordml" xmlns:wps="http://schemas.microsoft.com/office/word/2010/wordprocessingShape" mc:Ignorable="w14 w15 w16se w16cid w16 w16cex w16sdtdh wp14">
   <w:body>
     <w:p>
       <w:pPr>
@@ -76,7 +76,7 @@
           <w:sz w:val="28"/>
           <w:szCs w:val="28"/>
         </w:rPr>
-        <w:t>1</w:t>
+        <w:t>2</w:t>
       </w:r>
       <w:r>
         <w:rPr>
@@ -131,7 +131,7 @@
           <w:sz w:val="28"/>
           <w:szCs w:val="28"/>
         </w:rPr>
-        <w:t>6</w:t>
+        <w:t>9</w:t>
       </w:r>
       <w:r>
         <w:rPr>
@@ -153,18 +153,7 @@
           <w:sz w:val="28"/>
           <w:szCs w:val="28"/>
         </w:rPr>
-        <w:t>1</w:t>
-      </w:r>
-      <w:r>
-        <w:rPr>
-          <w:rFonts w:eastAsia="Times New Roman" w:cs="Times New Roman"/>
-          <w:b/>
-          <w:bCs/>
-          <w:kern w:val="36"/>
-          <w:sz w:val="28"/>
-          <w:szCs w:val="28"/>
-        </w:rPr>
-        <w:t>3</w:t>
+        <w:t>21</w:t>
       </w:r>
       <w:r>
         <w:rPr>
@@ -1222,15 +1211,7 @@
           <w:sz w:val="24"/>
           <w:szCs w:val="24"/>
         </w:rPr>
-        <w:t xml:space="preserve">  </w:t>
-      </w:r>
-      <w:proofErr w:type="gramStart"/>
-      <w:r>
-        <w:rPr>
-          <w:sz w:val="24"/>
-          <w:szCs w:val="24"/>
-        </w:rPr>
-        <w:t xml:space="preserve">   </w:t>
+        <w:t xml:space="preserve">     </w:t>
       </w:r>
       <w:r>
         <w:rPr>
@@ -1239,7 +1220,6 @@
         </w:rPr>
         <w:t>(</w:t>
       </w:r>
-      <w:proofErr w:type="gramEnd"/>
       <w:r>
         <w:rPr>
           <w:sz w:val="24"/>
@@ -1365,6 +1345,7 @@
         </w:rPr>
         <w:t xml:space="preserve">$ </w:t>
       </w:r>
+      <w:proofErr w:type="gramStart"/>
       <w:r>
         <w:rPr>
           <w:rFonts w:ascii="Consolas" w:hAnsi="Consolas"/>
@@ -1372,9 +1353,9 @@
           <w:sz w:val="24"/>
           <w:szCs w:val="24"/>
         </w:rPr>
-        <w:t xml:space="preserve">git bisect </w:t>
-      </w:r>
-      <w:proofErr w:type="gramStart"/>
+        <w:t>git</w:t>
+      </w:r>
+      <w:proofErr w:type="gramEnd"/>
       <w:r>
         <w:rPr>
           <w:rFonts w:ascii="Consolas" w:hAnsi="Consolas"/>
@@ -1382,22 +1363,14 @@
           <w:sz w:val="24"/>
           <w:szCs w:val="24"/>
         </w:rPr>
-        <w:t>good</w:t>
-      </w:r>
-      <w:r>
-        <w:rPr>
-          <w:sz w:val="24"/>
-          <w:szCs w:val="24"/>
-        </w:rPr>
-        <w:t xml:space="preserve">  (</w:t>
-      </w:r>
-      <w:proofErr w:type="gramEnd"/>
-      <w:r>
-        <w:rPr>
-          <w:sz w:val="24"/>
-          <w:szCs w:val="24"/>
-        </w:rPr>
-        <w:t>if it returns the right answer)</w:t>
+        <w:t xml:space="preserve"> bisect good</w:t>
+      </w:r>
+      <w:r>
+        <w:rPr>
+          <w:sz w:val="24"/>
+          <w:szCs w:val="24"/>
+        </w:rPr>
+        <w:t xml:space="preserve">  (if it returns the right answer)</w:t>
       </w:r>
     </w:p>
     <w:p>
@@ -1524,9 +1497,8 @@
           <w:sz w:val="24"/>
           <w:szCs w:val="24"/>
         </w:rPr>
-        <w:t xml:space="preserve">“&lt;SHA1&gt; is the first bad </w:t>
-      </w:r>
-      <w:proofErr w:type="gramStart"/>
+        <w:t>“&lt;SHA1&gt; is the first bad commit”</w:t>
+      </w:r>
       <w:r>
         <w:rPr>
           <w:i/>
@@ -1534,26 +1506,7 @@
           <w:sz w:val="24"/>
           <w:szCs w:val="24"/>
         </w:rPr>
-        <w:t>commit”</w:t>
-      </w:r>
-      <w:r>
-        <w:rPr>
-          <w:i/>
-          <w:iCs/>
-          <w:sz w:val="24"/>
-          <w:szCs w:val="24"/>
-        </w:rPr>
-        <w:t xml:space="preserve">  (</w:t>
-      </w:r>
-      <w:proofErr w:type="gramEnd"/>
-      <w:r>
-        <w:rPr>
-          <w:i/>
-          <w:iCs/>
-          <w:sz w:val="24"/>
-          <w:szCs w:val="24"/>
-        </w:rPr>
-        <w:t>Message will be displayed immediately under bisect command.)</w:t>
+        <w:t xml:space="preserve">  (Message will be displayed immediately under bisect command.)</w:t>
       </w:r>
     </w:p>
     <w:p>
@@ -1805,16 +1758,8 @@
           <w:b/>
         </w:rPr>
         <w:tab/>
-        <w:t xml:space="preserve">END </w:t>
-      </w:r>
-      <w:proofErr w:type="gramStart"/>
-      <w:r>
-        <w:rPr>
-          <w:b/>
-        </w:rPr>
-        <w:t>OF  LAB</w:t>
-      </w:r>
-      <w:proofErr w:type="gramEnd"/>
+        <w:t>END OF  LAB</w:t>
+      </w:r>
     </w:p>
     <w:p>
       <w:pPr>
@@ -1850,39 +1795,7 @@
           <w:sz w:val="24"/>
           <w:szCs w:val="24"/>
         </w:rPr>
-        <w:t xml:space="preserve">Lab </w:t>
-      </w:r>
-      <w:r>
-        <w:rPr>
-          <w:b/>
-          <w:sz w:val="24"/>
-          <w:szCs w:val="24"/>
-        </w:rPr>
-        <w:t>8</w:t>
-      </w:r>
-      <w:r>
-        <w:rPr>
-          <w:b/>
-          <w:sz w:val="24"/>
-          <w:szCs w:val="24"/>
-        </w:rPr>
-        <w:t xml:space="preserve"> - Working with </w:t>
-      </w:r>
-      <w:r>
-        <w:rPr>
-          <w:b/>
-          <w:sz w:val="24"/>
-          <w:szCs w:val="24"/>
-        </w:rPr>
-        <w:t>f</w:t>
-      </w:r>
-      <w:r>
-        <w:rPr>
-          <w:b/>
-          <w:sz w:val="24"/>
-          <w:szCs w:val="24"/>
-        </w:rPr>
-        <w:t>ilter-branch</w:t>
+        <w:t>Lab 8 - Working with filter-branch</w:t>
       </w:r>
     </w:p>
     <w:p>
@@ -2443,7 +2356,55 @@
           <w:sz w:val="24"/>
           <w:szCs w:val="24"/>
         </w:rPr>
-        <w:t xml:space="preserve"> the first 7 characters of the value you find in the first step below and plug them in to the step below.</w:t>
+        <w:t xml:space="preserve"> the first 7 characters of the value you f</w:t>
+      </w:r>
+      <w:r>
+        <w:rPr>
+          <w:rFonts w:ascii="Calibri" w:hAnsi="Calibri"/>
+          <w:sz w:val="24"/>
+          <w:szCs w:val="24"/>
+        </w:rPr>
+        <w:t xml:space="preserve">ound </w:t>
+      </w:r>
+      <w:r>
+        <w:rPr>
+          <w:rFonts w:ascii="Calibri" w:hAnsi="Calibri"/>
+          <w:sz w:val="24"/>
+          <w:szCs w:val="24"/>
+        </w:rPr>
+        <w:t xml:space="preserve">in the first </w:t>
+      </w:r>
+      <w:r>
+        <w:rPr>
+          <w:rFonts w:ascii="Calibri" w:hAnsi="Calibri"/>
+          <w:sz w:val="24"/>
+          <w:szCs w:val="24"/>
+        </w:rPr>
+        <w:t>part of step 5</w:t>
+      </w:r>
+      <w:r>
+        <w:rPr>
+          <w:rFonts w:ascii="Calibri" w:hAnsi="Calibri"/>
+          <w:sz w:val="24"/>
+          <w:szCs w:val="24"/>
+        </w:rPr>
+        <w:t xml:space="preserve"> and plug th</w:t>
+      </w:r>
+      <w:r>
+        <w:rPr>
+          <w:rFonts w:ascii="Calibri" w:hAnsi="Calibri"/>
+          <w:sz w:val="24"/>
+          <w:szCs w:val="24"/>
+        </w:rPr>
+        <w:t xml:space="preserve">at </w:t>
+      </w:r>
+      <w:r>
+        <w:rPr>
+          <w:rFonts w:ascii="Calibri" w:hAnsi="Calibri"/>
+          <w:sz w:val="24"/>
+          <w:szCs w:val="24"/>
+        </w:rPr>
+        <w:t>into the step below.</w:t>
       </w:r>
     </w:p>
     <w:p>
@@ -2474,7 +2435,25 @@
           <w:sz w:val="24"/>
           <w:szCs w:val="24"/>
         </w:rPr>
-        <w:t>$ git reset --hard &lt;first 7 characters from SHA1 output of step above&gt;</w:t>
+        <w:t xml:space="preserve">$ git reset --hard &lt;first 7 characters from SHA1 output of </w:t>
+      </w:r>
+      <w:r>
+        <w:rPr>
+          <w:rFonts w:ascii="Consolas" w:hAnsi="Consolas" w:cs="Consolas"/>
+          <w:b/>
+          <w:sz w:val="24"/>
+          <w:szCs w:val="24"/>
+        </w:rPr>
+        <w:t xml:space="preserve">"cat" </w:t>
+      </w:r>
+      <w:r>
+        <w:rPr>
+          <w:rFonts w:ascii="Consolas" w:hAnsi="Consolas" w:cs="Consolas"/>
+          <w:b/>
+          <w:sz w:val="24"/>
+          <w:szCs w:val="24"/>
+        </w:rPr>
+        <w:t>step above&gt;</w:t>
       </w:r>
     </w:p>
     <w:p>
@@ -2563,7 +2542,6 @@
         <w:t xml:space="preserve">7. Let’s look at another application of filter-branch - removing files from the history.  In this case, we’ll use filter-branch to remove the file </w:t>
       </w:r>
       <w:proofErr w:type="spellStart"/>
-      <w:proofErr w:type="gramStart"/>
       <w:r>
         <w:rPr>
           <w:sz w:val="24"/>
@@ -2572,29 +2550,12 @@
         <w:t>build.gradle</w:t>
       </w:r>
       <w:proofErr w:type="spellEnd"/>
-      <w:proofErr w:type="gramEnd"/>
-      <w:r>
-        <w:rPr>
-          <w:sz w:val="24"/>
-          <w:szCs w:val="24"/>
-        </w:rPr>
-        <w:t xml:space="preserve"> from the master branch just as a prevalent example file.  You should be on the master branch. First, let’s see everywhere this file has been involved in a change.  Run the command below to do this: (Note that there are spaces on each side of the last </w:t>
-      </w:r>
-      <w:proofErr w:type="gramStart"/>
-      <w:r>
-        <w:rPr>
-          <w:sz w:val="24"/>
-          <w:szCs w:val="24"/>
-        </w:rPr>
-        <w:t>-- )</w:t>
-      </w:r>
-      <w:proofErr w:type="gramEnd"/>
-      <w:r>
-        <w:rPr>
-          <w:sz w:val="24"/>
-          <w:szCs w:val="24"/>
-        </w:rPr>
-        <w:t>.</w:t>
+      <w:r>
+        <w:rPr>
+          <w:sz w:val="24"/>
+          <w:szCs w:val="24"/>
+        </w:rPr>
+        <w:t xml:space="preserve"> from the master branch just as a prevalent example file.  You should be on the master branch. First, let’s see everywhere this file has been involved in a change.  Run the command below to do this: (Note that there are spaces on each side of the last -- ).</w:t>
       </w:r>
     </w:p>
     <w:p>
@@ -2665,7 +2626,6 @@
         <w:t xml:space="preserve"> --name-only -- </w:t>
       </w:r>
       <w:proofErr w:type="spellStart"/>
-      <w:proofErr w:type="gramStart"/>
       <w:r>
         <w:rPr>
           <w:rFonts w:ascii="Consolas" w:hAnsi="Consolas" w:cs="Consolas"/>
@@ -2676,7 +2636,6 @@
         <w:t>build.gradle</w:t>
       </w:r>
       <w:proofErr w:type="spellEnd"/>
-      <w:proofErr w:type="gramEnd"/>
     </w:p>
     <w:p>
       <w:pPr>
@@ -2725,76 +2684,88 @@
         <w:t xml:space="preserve">8. Now, let’s run the filter-branch command to remove the </w:t>
       </w:r>
       <w:proofErr w:type="spellStart"/>
+      <w:r>
+        <w:rPr>
+          <w:sz w:val="24"/>
+          <w:szCs w:val="24"/>
+        </w:rPr>
+        <w:t>build.gradle</w:t>
+      </w:r>
+      <w:proofErr w:type="spellEnd"/>
+      <w:r>
+        <w:rPr>
+          <w:sz w:val="24"/>
+          <w:szCs w:val="24"/>
+        </w:rPr>
+        <w:t xml:space="preserve"> file from </w:t>
+      </w:r>
       <w:proofErr w:type="gramStart"/>
       <w:r>
         <w:rPr>
           <w:sz w:val="24"/>
           <w:szCs w:val="24"/>
         </w:rPr>
+        <w:t>all of</w:t>
+      </w:r>
+      <w:proofErr w:type="gramEnd"/>
+      <w:r>
+        <w:rPr>
+          <w:sz w:val="24"/>
+          <w:szCs w:val="24"/>
+        </w:rPr>
+        <w:t xml:space="preserve"> the commits in this branch. (Note that these are single quote characters around the git rm command, not backticks.)</w:t>
+      </w:r>
+    </w:p>
+    <w:p>
+      <w:pPr>
+        <w:spacing w:after="0"/>
+        <w:rPr>
+          <w:b/>
+          <w:sz w:val="24"/>
+          <w:szCs w:val="24"/>
+        </w:rPr>
+      </w:pPr>
+    </w:p>
+    <w:p>
+      <w:pPr>
+        <w:spacing w:after="0"/>
+        <w:rPr>
+          <w:rFonts w:ascii="Consolas" w:hAnsi="Consolas" w:cs="Consolas"/>
+          <w:b/>
+        </w:rPr>
+      </w:pPr>
+      <w:r>
+        <w:rPr>
+          <w:rFonts w:ascii="Consolas" w:hAnsi="Consolas" w:cs="Consolas"/>
+          <w:b/>
+        </w:rPr>
+        <w:t>$ git filter-branch -f --index-filter 'git rm --cached --ignore-</w:t>
+      </w:r>
+      <w:proofErr w:type="spellStart"/>
+      <w:r>
+        <w:rPr>
+          <w:rFonts w:ascii="Consolas" w:hAnsi="Consolas" w:cs="Consolas"/>
+          <w:b/>
+        </w:rPr>
+        <w:t>unmatch</w:t>
+      </w:r>
+      <w:proofErr w:type="spellEnd"/>
+      <w:r>
+        <w:rPr>
+          <w:rFonts w:ascii="Consolas" w:hAnsi="Consolas" w:cs="Consolas"/>
+          <w:b/>
+        </w:rPr>
+        <w:t xml:space="preserve"> </w:t>
+      </w:r>
+      <w:proofErr w:type="spellStart"/>
+      <w:r>
+        <w:rPr>
+          <w:rFonts w:ascii="Consolas" w:hAnsi="Consolas" w:cs="Consolas"/>
+          <w:b/>
+        </w:rPr>
         <w:t>build.gradle</w:t>
       </w:r>
       <w:proofErr w:type="spellEnd"/>
-      <w:proofErr w:type="gramEnd"/>
-      <w:r>
-        <w:rPr>
-          <w:sz w:val="24"/>
-          <w:szCs w:val="24"/>
-        </w:rPr>
-        <w:t xml:space="preserve"> file from all of the commits in this branch. (Note that these are single quote characters around the git rm command, not backticks.)</w:t>
-      </w:r>
-    </w:p>
-    <w:p>
-      <w:pPr>
-        <w:spacing w:after="0"/>
-        <w:rPr>
-          <w:b/>
-          <w:sz w:val="24"/>
-          <w:szCs w:val="24"/>
-        </w:rPr>
-      </w:pPr>
-    </w:p>
-    <w:p>
-      <w:pPr>
-        <w:spacing w:after="0"/>
-        <w:rPr>
-          <w:rFonts w:ascii="Consolas" w:hAnsi="Consolas" w:cs="Consolas"/>
-          <w:b/>
-        </w:rPr>
-      </w:pPr>
-      <w:r>
-        <w:rPr>
-          <w:rFonts w:ascii="Consolas" w:hAnsi="Consolas" w:cs="Consolas"/>
-          <w:b/>
-        </w:rPr>
-        <w:t>$ git filter-branch -f --index-filter 'git rm --cached --ignore-</w:t>
-      </w:r>
-      <w:proofErr w:type="spellStart"/>
-      <w:r>
-        <w:rPr>
-          <w:rFonts w:ascii="Consolas" w:hAnsi="Consolas" w:cs="Consolas"/>
-          <w:b/>
-        </w:rPr>
-        <w:t>unmatch</w:t>
-      </w:r>
-      <w:proofErr w:type="spellEnd"/>
-      <w:r>
-        <w:rPr>
-          <w:rFonts w:ascii="Consolas" w:hAnsi="Consolas" w:cs="Consolas"/>
-          <w:b/>
-        </w:rPr>
-        <w:t xml:space="preserve"> </w:t>
-      </w:r>
-      <w:proofErr w:type="spellStart"/>
-      <w:proofErr w:type="gramStart"/>
-      <w:r>
-        <w:rPr>
-          <w:rFonts w:ascii="Consolas" w:hAnsi="Consolas" w:cs="Consolas"/>
-          <w:b/>
-        </w:rPr>
-        <w:t>build.gradle</w:t>
-      </w:r>
-      <w:proofErr w:type="spellEnd"/>
-      <w:proofErr w:type="gramEnd"/>
       <w:r>
         <w:rPr>
           <w:rFonts w:ascii="Consolas" w:hAnsi="Consolas" w:cs="Consolas"/>
@@ -2898,7 +2869,6 @@
         <w:t xml:space="preserve"> --name-only -- </w:t>
       </w:r>
       <w:proofErr w:type="spellStart"/>
-      <w:proofErr w:type="gramStart"/>
       <w:r>
         <w:rPr>
           <w:rFonts w:ascii="Consolas" w:hAnsi="Consolas" w:cs="Consolas"/>
@@ -2909,7 +2879,6 @@
         <w:t>build.gradle</w:t>
       </w:r>
       <w:proofErr w:type="spellEnd"/>
-      <w:proofErr w:type="gramEnd"/>
     </w:p>
     <w:p>
       <w:pPr>
@@ -3022,25 +2991,7 @@
           <w:sz w:val="24"/>
           <w:szCs w:val="24"/>
         </w:rPr>
-        <w:t xml:space="preserve">12.  After this change, you can run a simple formatted log </w:t>
-      </w:r>
-      <w:proofErr w:type="gramStart"/>
-      <w:r>
-        <w:rPr>
-          <w:rFonts w:ascii="Calibri" w:hAnsi="Calibri" w:cs="Lucida Console"/>
-          <w:sz w:val="24"/>
-          <w:szCs w:val="24"/>
-        </w:rPr>
-        <w:t>command  to</w:t>
-      </w:r>
-      <w:proofErr w:type="gramEnd"/>
-      <w:r>
-        <w:rPr>
-          <w:rFonts w:ascii="Calibri" w:hAnsi="Calibri" w:cs="Lucida Console"/>
-          <w:sz w:val="24"/>
-          <w:szCs w:val="24"/>
-        </w:rPr>
-        <w:t xml:space="preserve"> see the updates:</w:t>
+        <w:t>12.  After this change, you can run a simple formatted log command  to see the updates:</w:t>
       </w:r>
     </w:p>
     <w:p>
@@ -3411,7 +3362,94 @@
           <w:sz w:val="24"/>
           <w:szCs w:val="24"/>
         </w:rPr>
-        <w:t xml:space="preserve">$ git </w:t>
+        <w:t>$ git log  (or git log --</w:t>
+      </w:r>
+      <w:proofErr w:type="spellStart"/>
+      <w:r>
+        <w:rPr>
+          <w:rFonts w:ascii="Consolas" w:hAnsi="Consolas" w:cs="Consolas"/>
+          <w:b/>
+          <w:sz w:val="24"/>
+          <w:szCs w:val="24"/>
+        </w:rPr>
+        <w:t>oneline</w:t>
+      </w:r>
+      <w:proofErr w:type="spellEnd"/>
+      <w:r>
+        <w:rPr>
+          <w:rFonts w:ascii="Consolas" w:hAnsi="Consolas" w:cs="Consolas"/>
+          <w:b/>
+          <w:sz w:val="24"/>
+          <w:szCs w:val="24"/>
+        </w:rPr>
+        <w:t>)</w:t>
+      </w:r>
+    </w:p>
+    <w:p>
+      <w:pPr>
+        <w:rPr>
+          <w:sz w:val="24"/>
+          <w:szCs w:val="24"/>
+        </w:rPr>
+      </w:pPr>
+    </w:p>
+    <w:p>
+      <w:pPr>
+        <w:rPr>
+          <w:sz w:val="24"/>
+          <w:szCs w:val="24"/>
+        </w:rPr>
+      </w:pPr>
+      <w:r>
+        <w:rPr>
+          <w:sz w:val="24"/>
+          <w:szCs w:val="24"/>
+        </w:rPr>
+        <w:t>3.   After doing the 3 commits, we’ll initiate an interactive rebase for the last 3 commits.  As stated, we specify the starting point as the one before the first one we want to change.</w:t>
+      </w:r>
+    </w:p>
+    <w:p>
+      <w:pPr>
+        <w:rPr>
+          <w:rFonts w:ascii="Consolas" w:hAnsi="Consolas" w:cs="Consolas"/>
+          <w:sz w:val="24"/>
+          <w:szCs w:val="24"/>
+        </w:rPr>
+      </w:pPr>
+    </w:p>
+    <w:p>
+      <w:pPr>
+        <w:rPr>
+          <w:rFonts w:ascii="Consolas" w:hAnsi="Consolas" w:cs="Consolas"/>
+          <w:b/>
+          <w:sz w:val="24"/>
+          <w:szCs w:val="24"/>
+        </w:rPr>
+      </w:pPr>
+      <w:r>
+        <w:rPr>
+          <w:rFonts w:ascii="Consolas" w:hAnsi="Consolas" w:cs="Consolas"/>
+          <w:sz w:val="24"/>
+          <w:szCs w:val="24"/>
+        </w:rPr>
+        <w:tab/>
+      </w:r>
+      <w:r>
+        <w:rPr>
+          <w:rFonts w:ascii="Consolas" w:hAnsi="Consolas" w:cs="Consolas"/>
+          <w:sz w:val="24"/>
+          <w:szCs w:val="24"/>
+        </w:rPr>
+        <w:tab/>
+      </w:r>
+      <w:r>
+        <w:rPr>
+          <w:rFonts w:ascii="Consolas" w:hAnsi="Consolas" w:cs="Consolas"/>
+          <w:b/>
+          <w:sz w:val="24"/>
+          <w:szCs w:val="24"/>
+        </w:rPr>
+        <w:t xml:space="preserve">$ </w:t>
       </w:r>
       <w:proofErr w:type="gramStart"/>
       <w:r>
@@ -3421,7 +3459,7 @@
           <w:sz w:val="24"/>
           <w:szCs w:val="24"/>
         </w:rPr>
-        <w:t>log  (</w:t>
+        <w:t>git</w:t>
       </w:r>
       <w:proofErr w:type="gramEnd"/>
       <w:r>
@@ -3431,7 +3469,7 @@
           <w:sz w:val="24"/>
           <w:szCs w:val="24"/>
         </w:rPr>
-        <w:t>or git log --</w:t>
+        <w:t xml:space="preserve"> rebase -</w:t>
       </w:r>
       <w:proofErr w:type="spellStart"/>
       <w:r>
@@ -3441,7 +3479,7 @@
           <w:sz w:val="24"/>
           <w:szCs w:val="24"/>
         </w:rPr>
-        <w:t>oneline</w:t>
+        <w:t>i</w:t>
       </w:r>
       <w:proofErr w:type="spellEnd"/>
       <w:r>
@@ -3451,53 +3489,48 @@
           <w:sz w:val="24"/>
           <w:szCs w:val="24"/>
         </w:rPr>
-        <w:t>)</w:t>
-      </w:r>
-    </w:p>
-    <w:p>
-      <w:pPr>
-        <w:rPr>
-          <w:sz w:val="24"/>
-          <w:szCs w:val="24"/>
-        </w:rPr>
-      </w:pPr>
-    </w:p>
-    <w:p>
-      <w:pPr>
-        <w:rPr>
-          <w:sz w:val="24"/>
-          <w:szCs w:val="24"/>
-        </w:rPr>
-      </w:pPr>
-      <w:r>
-        <w:rPr>
-          <w:sz w:val="24"/>
-          <w:szCs w:val="24"/>
-        </w:rPr>
-        <w:t>3.   After doing the 3 commits, we’ll initiate an interactive rebase for the last 3 commits.  As stated, we specify the starting point as the one before the first one we want to change.</w:t>
-      </w:r>
-    </w:p>
-    <w:p>
-      <w:pPr>
-        <w:rPr>
-          <w:rFonts w:ascii="Consolas" w:hAnsi="Consolas" w:cs="Consolas"/>
-          <w:sz w:val="24"/>
-          <w:szCs w:val="24"/>
-        </w:rPr>
-      </w:pPr>
-    </w:p>
-    <w:p>
-      <w:pPr>
-        <w:rPr>
-          <w:rFonts w:ascii="Consolas" w:hAnsi="Consolas" w:cs="Consolas"/>
-          <w:b/>
-          <w:sz w:val="24"/>
-          <w:szCs w:val="24"/>
-        </w:rPr>
-      </w:pPr>
-      <w:r>
-        <w:rPr>
-          <w:rFonts w:ascii="Consolas" w:hAnsi="Consolas" w:cs="Consolas"/>
+        <w:t xml:space="preserve"> HEAD~3</w:t>
+      </w:r>
+    </w:p>
+    <w:p/>
+    <w:p>
+      <w:pPr>
+        <w:rPr>
+          <w:sz w:val="24"/>
+          <w:szCs w:val="24"/>
+        </w:rPr>
+      </w:pPr>
+      <w:r>
+        <w:rPr>
+          <w:sz w:val="24"/>
+          <w:szCs w:val="24"/>
+        </w:rPr>
+        <w:t>4. Now, in the editor window that comes up with the list of commits (titled “git-rebase”), modify the action on the left to be “squash” for the bottom two entries.   The format of your file should look similar to below (note that this is demonstrating the contents of the upper part of the file NOT commands you type in and execute):</w:t>
+      </w:r>
+    </w:p>
+    <w:p>
+      <w:pPr>
+        <w:rPr>
+          <w:rFonts w:ascii="Consolas" w:hAnsi="Consolas" w:cs="Consolas"/>
+          <w:b/>
+          <w:sz w:val="24"/>
+          <w:szCs w:val="24"/>
+        </w:rPr>
+      </w:pPr>
+    </w:p>
+    <w:p>
+      <w:pPr>
+        <w:rPr>
+          <w:rFonts w:ascii="Consolas" w:hAnsi="Consolas" w:cs="Consolas"/>
+          <w:b/>
+          <w:sz w:val="24"/>
+          <w:szCs w:val="24"/>
+        </w:rPr>
+      </w:pPr>
+      <w:r>
+        <w:rPr>
+          <w:rFonts w:ascii="Consolas" w:hAnsi="Consolas" w:cs="Consolas"/>
+          <w:b/>
           <w:sz w:val="24"/>
           <w:szCs w:val="24"/>
         </w:rPr>
@@ -3506,133 +3539,12 @@
       <w:r>
         <w:rPr>
           <w:rFonts w:ascii="Consolas" w:hAnsi="Consolas" w:cs="Consolas"/>
+          <w:b/>
           <w:sz w:val="24"/>
           <w:szCs w:val="24"/>
         </w:rPr>
         <w:tab/>
-      </w:r>
-      <w:r>
-        <w:rPr>
-          <w:rFonts w:ascii="Consolas" w:hAnsi="Consolas" w:cs="Consolas"/>
-          <w:b/>
-          <w:sz w:val="24"/>
-          <w:szCs w:val="24"/>
-        </w:rPr>
-        <w:t xml:space="preserve">$ </w:t>
-      </w:r>
-      <w:proofErr w:type="gramStart"/>
-      <w:r>
-        <w:rPr>
-          <w:rFonts w:ascii="Consolas" w:hAnsi="Consolas" w:cs="Consolas"/>
-          <w:b/>
-          <w:sz w:val="24"/>
-          <w:szCs w:val="24"/>
-        </w:rPr>
-        <w:t>git</w:t>
-      </w:r>
-      <w:proofErr w:type="gramEnd"/>
-      <w:r>
-        <w:rPr>
-          <w:rFonts w:ascii="Consolas" w:hAnsi="Consolas" w:cs="Consolas"/>
-          <w:b/>
-          <w:sz w:val="24"/>
-          <w:szCs w:val="24"/>
-        </w:rPr>
-        <w:t xml:space="preserve"> rebase -</w:t>
-      </w:r>
-      <w:proofErr w:type="spellStart"/>
-      <w:r>
-        <w:rPr>
-          <w:rFonts w:ascii="Consolas" w:hAnsi="Consolas" w:cs="Consolas"/>
-          <w:b/>
-          <w:sz w:val="24"/>
-          <w:szCs w:val="24"/>
-        </w:rPr>
-        <w:t>i</w:t>
-      </w:r>
-      <w:proofErr w:type="spellEnd"/>
-      <w:r>
-        <w:rPr>
-          <w:rFonts w:ascii="Consolas" w:hAnsi="Consolas" w:cs="Consolas"/>
-          <w:b/>
-          <w:sz w:val="24"/>
-          <w:szCs w:val="24"/>
-        </w:rPr>
-        <w:t xml:space="preserve"> HEAD~3</w:t>
-      </w:r>
-    </w:p>
-    <w:p/>
-    <w:p>
-      <w:pPr>
-        <w:rPr>
-          <w:sz w:val="24"/>
-          <w:szCs w:val="24"/>
-        </w:rPr>
-      </w:pPr>
-      <w:r>
-        <w:rPr>
-          <w:sz w:val="24"/>
-          <w:szCs w:val="24"/>
-        </w:rPr>
-        <w:t>4. Now, in the editor window that comes up with the list of commits (titled “git-rebase”), modify the action on the left to be “squash” for the bottom two entries.   The format of your file should look similar to below (note that this is demonstrating the contents of the upper part of the file NOT commands you type in and execute):</w:t>
-      </w:r>
-    </w:p>
-    <w:p>
-      <w:pPr>
-        <w:rPr>
-          <w:rFonts w:ascii="Consolas" w:hAnsi="Consolas" w:cs="Consolas"/>
-          <w:b/>
-          <w:sz w:val="24"/>
-          <w:szCs w:val="24"/>
-        </w:rPr>
-      </w:pPr>
-    </w:p>
-    <w:p>
-      <w:pPr>
-        <w:rPr>
-          <w:rFonts w:ascii="Consolas" w:hAnsi="Consolas" w:cs="Consolas"/>
-          <w:b/>
-          <w:sz w:val="24"/>
-          <w:szCs w:val="24"/>
-        </w:rPr>
-      </w:pPr>
-      <w:r>
-        <w:rPr>
-          <w:rFonts w:ascii="Consolas" w:hAnsi="Consolas" w:cs="Consolas"/>
-          <w:b/>
-          <w:sz w:val="24"/>
-          <w:szCs w:val="24"/>
-        </w:rPr>
-        <w:tab/>
-      </w:r>
-      <w:r>
-        <w:rPr>
-          <w:rFonts w:ascii="Consolas" w:hAnsi="Consolas" w:cs="Consolas"/>
-          <w:b/>
-          <w:sz w:val="24"/>
-          <w:szCs w:val="24"/>
-        </w:rPr>
-        <w:tab/>
-      </w:r>
-      <w:proofErr w:type="gramStart"/>
-      <w:r>
-        <w:rPr>
-          <w:rFonts w:ascii="Consolas" w:hAnsi="Consolas" w:cs="Consolas"/>
-          <w:b/>
-          <w:sz w:val="24"/>
-          <w:szCs w:val="24"/>
-        </w:rPr>
-        <w:t>pick  &lt;</w:t>
-      </w:r>
-      <w:proofErr w:type="gramEnd"/>
-      <w:r>
-        <w:rPr>
-          <w:rFonts w:ascii="Consolas" w:hAnsi="Consolas" w:cs="Consolas"/>
-          <w:b/>
-          <w:sz w:val="24"/>
-          <w:szCs w:val="24"/>
-        </w:rPr>
-        <w:t>sha 1&gt;  “Update to lab txt, version 1”</w:t>
+        <w:t>pick  &lt;sha 1&gt;  “Update to lab txt, version 1”</w:t>
       </w:r>
     </w:p>
     <w:p>
@@ -3856,16 +3768,8 @@
           <w:b/>
         </w:rPr>
         <w:tab/>
-        <w:t xml:space="preserve">END </w:t>
-      </w:r>
-      <w:proofErr w:type="gramStart"/>
-      <w:r>
-        <w:rPr>
-          <w:b/>
-        </w:rPr>
-        <w:t>OF  LAB</w:t>
-      </w:r>
-      <w:proofErr w:type="gramEnd"/>
+        <w:t>END OF  LAB</w:t>
+      </w:r>
     </w:p>
     <w:p>
       <w:pPr>
@@ -4259,7 +4163,7 @@
           <w:sz w:val="24"/>
           <w:szCs w:val="24"/>
         </w:rPr>
-        <w:t xml:space="preserve"> branch to work in and also a </w:t>
+        <w:t xml:space="preserve"> branch to work in </w:t>
       </w:r>
       <w:proofErr w:type="gramStart"/>
       <w:r>
@@ -4267,7 +4171,7 @@
           <w:sz w:val="24"/>
           <w:szCs w:val="24"/>
         </w:rPr>
-        <w:t>local  UI</w:t>
+        <w:t>and also</w:t>
       </w:r>
       <w:proofErr w:type="gramEnd"/>
       <w:r>
@@ -4275,7 +4179,7 @@
           <w:sz w:val="24"/>
           <w:szCs w:val="24"/>
         </w:rPr>
-        <w:t xml:space="preserve"> branch from the remote one.</w:t>
+        <w:t xml:space="preserve"> a local  UI branch from the remote one.</w:t>
       </w:r>
     </w:p>
     <w:p>
@@ -5810,6 +5714,13 @@
         </w:rPr>
         <w:t>Notice the part about “You are currently cherry-picking…”</w:t>
       </w:r>
+      <w:r>
+        <w:rPr>
+          <w:rFonts w:ascii="Calibri" w:hAnsi="Calibri" w:cs="Calibri"/>
+          <w:color w:val="201F1E"/>
+        </w:rPr>
+        <w:t xml:space="preserve"> near the top of the output.</w:t>
+      </w:r>
     </w:p>
     <w:p>
       <w:pPr>
@@ -6087,25 +5998,6 @@
           <w:color w:val="201F1E"/>
         </w:rPr>
       </w:pPr>
-      <w:r>
-        <w:rPr>
-          <w:rFonts w:ascii="Calibri" w:hAnsi="Calibri" w:cs="Calibri"/>
-          <w:color w:val="201F1E"/>
-        </w:rPr>
-        <w:t>Notice your branch prompt now.</w:t>
-      </w:r>
-    </w:p>
-    <w:p>
-      <w:pPr>
-        <w:pStyle w:val="xmsonormal"/>
-        <w:shd w:val="clear" w:color="auto" w:fill="FFFFFF"/>
-        <w:spacing w:before="0" w:beforeAutospacing="0" w:after="0" w:afterAutospacing="0"/>
-        <w:ind w:left="1080" w:firstLine="360"/>
-        <w:rPr>
-          <w:rFonts w:ascii="Calibri" w:hAnsi="Calibri" w:cs="Calibri"/>
-          <w:color w:val="201F1E"/>
-        </w:rPr>
-      </w:pPr>
     </w:p>
     <w:p>
       <w:pPr>
@@ -6288,7 +6180,21 @@
           <w:rFonts w:ascii="Calibri" w:hAnsi="Calibri" w:cs="Calibri"/>
           <w:color w:val="201F1E"/>
         </w:rPr>
-        <w:t>(Note: The sha1 above is the one from the UI branch for “update title and button text.”)</w:t>
+        <w:t xml:space="preserve">(Note: The sha1 above is the </w:t>
+      </w:r>
+      <w:r>
+        <w:rPr>
+          <w:rFonts w:ascii="Calibri" w:hAnsi="Calibri" w:cs="Calibri"/>
+          <w:color w:val="201F1E"/>
+        </w:rPr>
+        <w:t xml:space="preserve">same </w:t>
+      </w:r>
+      <w:r>
+        <w:rPr>
+          <w:rFonts w:ascii="Calibri" w:hAnsi="Calibri" w:cs="Calibri"/>
+          <w:color w:val="201F1E"/>
+        </w:rPr>
+        <w:t>one from the UI branch for “update title and button text.”)</w:t>
       </w:r>
     </w:p>
     <w:p>
@@ -6546,16 +6452,8 @@
           <w:b/>
         </w:rPr>
         <w:tab/>
-        <w:t xml:space="preserve">END </w:t>
-      </w:r>
-      <w:proofErr w:type="gramStart"/>
-      <w:r>
-        <w:rPr>
-          <w:b/>
-        </w:rPr>
-        <w:t>OF  LAB</w:t>
-      </w:r>
-      <w:proofErr w:type="gramEnd"/>
+        <w:t>END OF  LAB</w:t>
+      </w:r>
     </w:p>
     <w:p>
       <w:pPr>
@@ -6587,7 +6485,7 @@
 </file>
 
 <file path=word/endnotes.xml><?xml version="1.0" encoding="utf-8"?>
-<w:endnotes xmlns:wpc="http://schemas.microsoft.com/office/word/2010/wordprocessingCanvas" xmlns:cx="http://schemas.microsoft.com/office/drawing/2014/chartex" xmlns:cx1="http://schemas.microsoft.com/office/drawing/2015/9/8/chartex" xmlns:cx2="http://schemas.microsoft.com/office/drawing/2015/10/21/chartex" xmlns:cx3="http://schemas.microsoft.com/office/drawing/2016/5/9/chartex" xmlns:cx4="http://schemas.microsoft.com/office/drawing/2016/5/10/chartex" xmlns:cx5="http://schemas.microsoft.com/office/drawing/2016/5/11/chartex" xmlns:cx6="http://schemas.microsoft.com/office/drawing/2016/5/12/chartex" xmlns:cx7="http://schemas.microsoft.com/office/drawing/2016/5/13/chartex" xmlns:cx8="http://schemas.microsoft.com/office/drawing/2016/5/14/chartex" xmlns:mc="http://schemas.openxmlformats.org/markup-compatibility/2006" xmlns:aink="http://schemas.microsoft.com/office/drawing/2016/ink" xmlns:am3d="http://schemas.microsoft.com/office/drawing/2017/model3d" xmlns:o="urn:schemas-microsoft-com:office:office" xmlns:r="http://schemas.openxmlformats.org/officeDocument/2006/relationships" xmlns:m="http://schemas.openxmlformats.org/officeDocument/2006/math" xmlns:v="urn:schemas-microsoft-com:vml" xmlns:wp14="http://schemas.microsoft.com/office/word/2010/wordprocessingDrawing" xmlns:wp="http://schemas.openxmlformats.org/drawingml/2006/wordprocessingDrawing" xmlns:w10="urn:schemas-microsoft-com:office:word" xmlns:w="http://schemas.openxmlformats.org/wordprocessingml/2006/main" xmlns:w14="http://schemas.microsoft.com/office/word/2010/wordml" xmlns:w15="http://schemas.microsoft.com/office/word/2012/wordml" xmlns:w16cex="http://schemas.microsoft.com/office/word/2018/wordml/cex" xmlns:w16cid="http://schemas.microsoft.com/office/word/2016/wordml/cid" xmlns:w16="http://schemas.microsoft.com/office/word/2018/wordml" xmlns:w16se="http://schemas.microsoft.com/office/word/2015/wordml/symex" xmlns:wpg="http://schemas.microsoft.com/office/word/2010/wordprocessingGroup" xmlns:wpi="http://schemas.microsoft.com/office/word/2010/wordprocessingInk" xmlns:wne="http://schemas.microsoft.com/office/word/2006/wordml" xmlns:wps="http://schemas.microsoft.com/office/word/2010/wordprocessingShape" mc:Ignorable="w14 w15 w16se w16cid w16 w16cex wp14">
+<w:endnotes xmlns:wpc="http://schemas.microsoft.com/office/word/2010/wordprocessingCanvas" xmlns:cx="http://schemas.microsoft.com/office/drawing/2014/chartex" xmlns:cx1="http://schemas.microsoft.com/office/drawing/2015/9/8/chartex" xmlns:cx2="http://schemas.microsoft.com/office/drawing/2015/10/21/chartex" xmlns:cx3="http://schemas.microsoft.com/office/drawing/2016/5/9/chartex" xmlns:cx4="http://schemas.microsoft.com/office/drawing/2016/5/10/chartex" xmlns:cx5="http://schemas.microsoft.com/office/drawing/2016/5/11/chartex" xmlns:cx6="http://schemas.microsoft.com/office/drawing/2016/5/12/chartex" xmlns:cx7="http://schemas.microsoft.com/office/drawing/2016/5/13/chartex" xmlns:cx8="http://schemas.microsoft.com/office/drawing/2016/5/14/chartex" xmlns:mc="http://schemas.openxmlformats.org/markup-compatibility/2006" xmlns:aink="http://schemas.microsoft.com/office/drawing/2016/ink" xmlns:am3d="http://schemas.microsoft.com/office/drawing/2017/model3d" xmlns:o="urn:schemas-microsoft-com:office:office" xmlns:r="http://schemas.openxmlformats.org/officeDocument/2006/relationships" xmlns:m="http://schemas.openxmlformats.org/officeDocument/2006/math" xmlns:v="urn:schemas-microsoft-com:vml" xmlns:wp14="http://schemas.microsoft.com/office/word/2010/wordprocessingDrawing" xmlns:wp="http://schemas.openxmlformats.org/drawingml/2006/wordprocessingDrawing" xmlns:w10="urn:schemas-microsoft-com:office:word" xmlns:w="http://schemas.openxmlformats.org/wordprocessingml/2006/main" xmlns:w14="http://schemas.microsoft.com/office/word/2010/wordml" xmlns:w15="http://schemas.microsoft.com/office/word/2012/wordml" xmlns:w16cex="http://schemas.microsoft.com/office/word/2018/wordml/cex" xmlns:w16cid="http://schemas.microsoft.com/office/word/2016/wordml/cid" xmlns:w16="http://schemas.microsoft.com/office/word/2018/wordml" xmlns:w16sdtdh="http://schemas.microsoft.com/office/word/2020/wordml/sdtdatahash" xmlns:w16se="http://schemas.microsoft.com/office/word/2015/wordml/symex" xmlns:wpg="http://schemas.microsoft.com/office/word/2010/wordprocessingGroup" xmlns:wpi="http://schemas.microsoft.com/office/word/2010/wordprocessingInk" xmlns:wne="http://schemas.microsoft.com/office/word/2006/wordml" xmlns:wps="http://schemas.microsoft.com/office/word/2010/wordprocessingShape" mc:Ignorable="w14 w15 w16se w16cid w16 w16cex w16sdtdh wp14">
   <w:endnote w:type="separator" w:id="-1">
     <w:p>
       <w:pPr>
@@ -6612,7 +6510,7 @@
 </file>
 
 <file path=word/footer1.xml><?xml version="1.0" encoding="utf-8"?>
-<w:ftr xmlns:wpc="http://schemas.microsoft.com/office/word/2010/wordprocessingCanvas" xmlns:cx="http://schemas.microsoft.com/office/drawing/2014/chartex" xmlns:cx1="http://schemas.microsoft.com/office/drawing/2015/9/8/chartex" xmlns:cx2="http://schemas.microsoft.com/office/drawing/2015/10/21/chartex" xmlns:cx3="http://schemas.microsoft.com/office/drawing/2016/5/9/chartex" xmlns:cx4="http://schemas.microsoft.com/office/drawing/2016/5/10/chartex" xmlns:cx5="http://schemas.microsoft.com/office/drawing/2016/5/11/chartex" xmlns:cx6="http://schemas.microsoft.com/office/drawing/2016/5/12/chartex" xmlns:cx7="http://schemas.microsoft.com/office/drawing/2016/5/13/chartex" xmlns:cx8="http://schemas.microsoft.com/office/drawing/2016/5/14/chartex" xmlns:mc="http://schemas.openxmlformats.org/markup-compatibility/2006" xmlns:aink="http://schemas.microsoft.com/office/drawing/2016/ink" xmlns:am3d="http://schemas.microsoft.com/office/drawing/2017/model3d" xmlns:o="urn:schemas-microsoft-com:office:office" xmlns:r="http://schemas.openxmlformats.org/officeDocument/2006/relationships" xmlns:m="http://schemas.openxmlformats.org/officeDocument/2006/math" xmlns:v="urn:schemas-microsoft-com:vml" xmlns:wp14="http://schemas.microsoft.com/office/word/2010/wordprocessingDrawing" xmlns:wp="http://schemas.openxmlformats.org/drawingml/2006/wordprocessingDrawing" xmlns:w10="urn:schemas-microsoft-com:office:word" xmlns:w="http://schemas.openxmlformats.org/wordprocessingml/2006/main" xmlns:w14="http://schemas.microsoft.com/office/word/2010/wordml" xmlns:w15="http://schemas.microsoft.com/office/word/2012/wordml" xmlns:w16cex="http://schemas.microsoft.com/office/word/2018/wordml/cex" xmlns:w16cid="http://schemas.microsoft.com/office/word/2016/wordml/cid" xmlns:w16="http://schemas.microsoft.com/office/word/2018/wordml" xmlns:w16se="http://schemas.microsoft.com/office/word/2015/wordml/symex" xmlns:wpg="http://schemas.microsoft.com/office/word/2010/wordprocessingGroup" xmlns:wpi="http://schemas.microsoft.com/office/word/2010/wordprocessingInk" xmlns:wne="http://schemas.microsoft.com/office/word/2006/wordml" xmlns:wps="http://schemas.microsoft.com/office/word/2010/wordprocessingShape" mc:Ignorable="w14 w15 w16se w16cid w16 w16cex wp14">
+<w:ftr xmlns:wpc="http://schemas.microsoft.com/office/word/2010/wordprocessingCanvas" xmlns:cx="http://schemas.microsoft.com/office/drawing/2014/chartex" xmlns:cx1="http://schemas.microsoft.com/office/drawing/2015/9/8/chartex" xmlns:cx2="http://schemas.microsoft.com/office/drawing/2015/10/21/chartex" xmlns:cx3="http://schemas.microsoft.com/office/drawing/2016/5/9/chartex" xmlns:cx4="http://schemas.microsoft.com/office/drawing/2016/5/10/chartex" xmlns:cx5="http://schemas.microsoft.com/office/drawing/2016/5/11/chartex" xmlns:cx6="http://schemas.microsoft.com/office/drawing/2016/5/12/chartex" xmlns:cx7="http://schemas.microsoft.com/office/drawing/2016/5/13/chartex" xmlns:cx8="http://schemas.microsoft.com/office/drawing/2016/5/14/chartex" xmlns:mc="http://schemas.openxmlformats.org/markup-compatibility/2006" xmlns:aink="http://schemas.microsoft.com/office/drawing/2016/ink" xmlns:am3d="http://schemas.microsoft.com/office/drawing/2017/model3d" xmlns:o="urn:schemas-microsoft-com:office:office" xmlns:r="http://schemas.openxmlformats.org/officeDocument/2006/relationships" xmlns:m="http://schemas.openxmlformats.org/officeDocument/2006/math" xmlns:v="urn:schemas-microsoft-com:vml" xmlns:wp14="http://schemas.microsoft.com/office/word/2010/wordprocessingDrawing" xmlns:wp="http://schemas.openxmlformats.org/drawingml/2006/wordprocessingDrawing" xmlns:w10="urn:schemas-microsoft-com:office:word" xmlns:w="http://schemas.openxmlformats.org/wordprocessingml/2006/main" xmlns:w14="http://schemas.microsoft.com/office/word/2010/wordml" xmlns:w15="http://schemas.microsoft.com/office/word/2012/wordml" xmlns:w16cex="http://schemas.microsoft.com/office/word/2018/wordml/cex" xmlns:w16cid="http://schemas.microsoft.com/office/word/2016/wordml/cid" xmlns:w16="http://schemas.microsoft.com/office/word/2018/wordml" xmlns:w16sdtdh="http://schemas.microsoft.com/office/word/2020/wordml/sdtdatahash" xmlns:w16se="http://schemas.microsoft.com/office/word/2015/wordml/symex" xmlns:wpg="http://schemas.microsoft.com/office/word/2010/wordprocessingGroup" xmlns:wpi="http://schemas.microsoft.com/office/word/2010/wordprocessingInk" xmlns:wne="http://schemas.microsoft.com/office/word/2006/wordml" xmlns:wps="http://schemas.microsoft.com/office/word/2010/wordprocessingShape" mc:Ignorable="w14 w15 w16se w16cid w16 w16cex w16sdtdh wp14">
   <w:p>
     <w:pPr>
       <w:pStyle w:val="Footer"/>
@@ -6622,7 +6520,7 @@
 </file>
 
 <file path=word/footer2.xml><?xml version="1.0" encoding="utf-8"?>
-<w:ftr xmlns:wpc="http://schemas.microsoft.com/office/word/2010/wordprocessingCanvas" xmlns:cx="http://schemas.microsoft.com/office/drawing/2014/chartex" xmlns:cx1="http://schemas.microsoft.com/office/drawing/2015/9/8/chartex" xmlns:cx2="http://schemas.microsoft.com/office/drawing/2015/10/21/chartex" xmlns:cx3="http://schemas.microsoft.com/office/drawing/2016/5/9/chartex" xmlns:cx4="http://schemas.microsoft.com/office/drawing/2016/5/10/chartex" xmlns:cx5="http://schemas.microsoft.com/office/drawing/2016/5/11/chartex" xmlns:cx6="http://schemas.microsoft.com/office/drawing/2016/5/12/chartex" xmlns:cx7="http://schemas.microsoft.com/office/drawing/2016/5/13/chartex" xmlns:cx8="http://schemas.microsoft.com/office/drawing/2016/5/14/chartex" xmlns:mc="http://schemas.openxmlformats.org/markup-compatibility/2006" xmlns:aink="http://schemas.microsoft.com/office/drawing/2016/ink" xmlns:am3d="http://schemas.microsoft.com/office/drawing/2017/model3d" xmlns:o="urn:schemas-microsoft-com:office:office" xmlns:r="http://schemas.openxmlformats.org/officeDocument/2006/relationships" xmlns:m="http://schemas.openxmlformats.org/officeDocument/2006/math" xmlns:v="urn:schemas-microsoft-com:vml" xmlns:wp14="http://schemas.microsoft.com/office/word/2010/wordprocessingDrawing" xmlns:wp="http://schemas.openxmlformats.org/drawingml/2006/wordprocessingDrawing" xmlns:w10="urn:schemas-microsoft-com:office:word" xmlns:w="http://schemas.openxmlformats.org/wordprocessingml/2006/main" xmlns:w14="http://schemas.microsoft.com/office/word/2010/wordml" xmlns:w15="http://schemas.microsoft.com/office/word/2012/wordml" xmlns:w16cex="http://schemas.microsoft.com/office/word/2018/wordml/cex" xmlns:w16cid="http://schemas.microsoft.com/office/word/2016/wordml/cid" xmlns:w16="http://schemas.microsoft.com/office/word/2018/wordml" xmlns:w16se="http://schemas.microsoft.com/office/word/2015/wordml/symex" xmlns:wpg="http://schemas.microsoft.com/office/word/2010/wordprocessingGroup" xmlns:wpi="http://schemas.microsoft.com/office/word/2010/wordprocessingInk" xmlns:wne="http://schemas.microsoft.com/office/word/2006/wordml" xmlns:wps="http://schemas.microsoft.com/office/word/2010/wordprocessingShape" mc:Ignorable="w14 w15 w16se w16cid w16 w16cex wp14">
+<w:ftr xmlns:wpc="http://schemas.microsoft.com/office/word/2010/wordprocessingCanvas" xmlns:cx="http://schemas.microsoft.com/office/drawing/2014/chartex" xmlns:cx1="http://schemas.microsoft.com/office/drawing/2015/9/8/chartex" xmlns:cx2="http://schemas.microsoft.com/office/drawing/2015/10/21/chartex" xmlns:cx3="http://schemas.microsoft.com/office/drawing/2016/5/9/chartex" xmlns:cx4="http://schemas.microsoft.com/office/drawing/2016/5/10/chartex" xmlns:cx5="http://schemas.microsoft.com/office/drawing/2016/5/11/chartex" xmlns:cx6="http://schemas.microsoft.com/office/drawing/2016/5/12/chartex" xmlns:cx7="http://schemas.microsoft.com/office/drawing/2016/5/13/chartex" xmlns:cx8="http://schemas.microsoft.com/office/drawing/2016/5/14/chartex" xmlns:mc="http://schemas.openxmlformats.org/markup-compatibility/2006" xmlns:aink="http://schemas.microsoft.com/office/drawing/2016/ink" xmlns:am3d="http://schemas.microsoft.com/office/drawing/2017/model3d" xmlns:o="urn:schemas-microsoft-com:office:office" xmlns:r="http://schemas.openxmlformats.org/officeDocument/2006/relationships" xmlns:m="http://schemas.openxmlformats.org/officeDocument/2006/math" xmlns:v="urn:schemas-microsoft-com:vml" xmlns:wp14="http://schemas.microsoft.com/office/word/2010/wordprocessingDrawing" xmlns:wp="http://schemas.openxmlformats.org/drawingml/2006/wordprocessingDrawing" xmlns:w10="urn:schemas-microsoft-com:office:word" xmlns:w="http://schemas.openxmlformats.org/wordprocessingml/2006/main" xmlns:w14="http://schemas.microsoft.com/office/word/2010/wordml" xmlns:w15="http://schemas.microsoft.com/office/word/2012/wordml" xmlns:w16cex="http://schemas.microsoft.com/office/word/2018/wordml/cex" xmlns:w16cid="http://schemas.microsoft.com/office/word/2016/wordml/cid" xmlns:w16="http://schemas.microsoft.com/office/word/2018/wordml" xmlns:w16sdtdh="http://schemas.microsoft.com/office/word/2020/wordml/sdtdatahash" xmlns:w16se="http://schemas.microsoft.com/office/word/2015/wordml/symex" xmlns:wpg="http://schemas.microsoft.com/office/word/2010/wordprocessingGroup" xmlns:wpi="http://schemas.microsoft.com/office/word/2010/wordprocessingInk" xmlns:wne="http://schemas.microsoft.com/office/word/2006/wordml" xmlns:wps="http://schemas.microsoft.com/office/word/2010/wordprocessingShape" mc:Ignorable="w14 w15 w16se w16cid w16 w16cex w16sdtdh wp14">
   <w:p>
     <w:pPr>
       <w:pStyle w:val="Footer"/>
@@ -6884,7 +6782,7 @@
 </file>
 
 <file path=word/footer3.xml><?xml version="1.0" encoding="utf-8"?>
-<w:ftr xmlns:wpc="http://schemas.microsoft.com/office/word/2010/wordprocessingCanvas" xmlns:cx="http://schemas.microsoft.com/office/drawing/2014/chartex" xmlns:cx1="http://schemas.microsoft.com/office/drawing/2015/9/8/chartex" xmlns:cx2="http://schemas.microsoft.com/office/drawing/2015/10/21/chartex" xmlns:cx3="http://schemas.microsoft.com/office/drawing/2016/5/9/chartex" xmlns:cx4="http://schemas.microsoft.com/office/drawing/2016/5/10/chartex" xmlns:cx5="http://schemas.microsoft.com/office/drawing/2016/5/11/chartex" xmlns:cx6="http://schemas.microsoft.com/office/drawing/2016/5/12/chartex" xmlns:cx7="http://schemas.microsoft.com/office/drawing/2016/5/13/chartex" xmlns:cx8="http://schemas.microsoft.com/office/drawing/2016/5/14/chartex" xmlns:mc="http://schemas.openxmlformats.org/markup-compatibility/2006" xmlns:aink="http://schemas.microsoft.com/office/drawing/2016/ink" xmlns:am3d="http://schemas.microsoft.com/office/drawing/2017/model3d" xmlns:o="urn:schemas-microsoft-com:office:office" xmlns:r="http://schemas.openxmlformats.org/officeDocument/2006/relationships" xmlns:m="http://schemas.openxmlformats.org/officeDocument/2006/math" xmlns:v="urn:schemas-microsoft-com:vml" xmlns:wp14="http://schemas.microsoft.com/office/word/2010/wordprocessingDrawing" xmlns:wp="http://schemas.openxmlformats.org/drawingml/2006/wordprocessingDrawing" xmlns:w10="urn:schemas-microsoft-com:office:word" xmlns:w="http://schemas.openxmlformats.org/wordprocessingml/2006/main" xmlns:w14="http://schemas.microsoft.com/office/word/2010/wordml" xmlns:w15="http://schemas.microsoft.com/office/word/2012/wordml" xmlns:w16cex="http://schemas.microsoft.com/office/word/2018/wordml/cex" xmlns:w16cid="http://schemas.microsoft.com/office/word/2016/wordml/cid" xmlns:w16="http://schemas.microsoft.com/office/word/2018/wordml" xmlns:w16se="http://schemas.microsoft.com/office/word/2015/wordml/symex" xmlns:wpg="http://schemas.microsoft.com/office/word/2010/wordprocessingGroup" xmlns:wpi="http://schemas.microsoft.com/office/word/2010/wordprocessingInk" xmlns:wne="http://schemas.microsoft.com/office/word/2006/wordml" xmlns:wps="http://schemas.microsoft.com/office/word/2010/wordprocessingShape" mc:Ignorable="w14 w15 w16se w16cid w16 w16cex wp14">
+<w:ftr xmlns:wpc="http://schemas.microsoft.com/office/word/2010/wordprocessingCanvas" xmlns:cx="http://schemas.microsoft.com/office/drawing/2014/chartex" xmlns:cx1="http://schemas.microsoft.com/office/drawing/2015/9/8/chartex" xmlns:cx2="http://schemas.microsoft.com/office/drawing/2015/10/21/chartex" xmlns:cx3="http://schemas.microsoft.com/office/drawing/2016/5/9/chartex" xmlns:cx4="http://schemas.microsoft.com/office/drawing/2016/5/10/chartex" xmlns:cx5="http://schemas.microsoft.com/office/drawing/2016/5/11/chartex" xmlns:cx6="http://schemas.microsoft.com/office/drawing/2016/5/12/chartex" xmlns:cx7="http://schemas.microsoft.com/office/drawing/2016/5/13/chartex" xmlns:cx8="http://schemas.microsoft.com/office/drawing/2016/5/14/chartex" xmlns:mc="http://schemas.openxmlformats.org/markup-compatibility/2006" xmlns:aink="http://schemas.microsoft.com/office/drawing/2016/ink" xmlns:am3d="http://schemas.microsoft.com/office/drawing/2017/model3d" xmlns:o="urn:schemas-microsoft-com:office:office" xmlns:r="http://schemas.openxmlformats.org/officeDocument/2006/relationships" xmlns:m="http://schemas.openxmlformats.org/officeDocument/2006/math" xmlns:v="urn:schemas-microsoft-com:vml" xmlns:wp14="http://schemas.microsoft.com/office/word/2010/wordprocessingDrawing" xmlns:wp="http://schemas.openxmlformats.org/drawingml/2006/wordprocessingDrawing" xmlns:w10="urn:schemas-microsoft-com:office:word" xmlns:w="http://schemas.openxmlformats.org/wordprocessingml/2006/main" xmlns:w14="http://schemas.microsoft.com/office/word/2010/wordml" xmlns:w15="http://schemas.microsoft.com/office/word/2012/wordml" xmlns:w16cex="http://schemas.microsoft.com/office/word/2018/wordml/cex" xmlns:w16cid="http://schemas.microsoft.com/office/word/2016/wordml/cid" xmlns:w16="http://schemas.microsoft.com/office/word/2018/wordml" xmlns:w16sdtdh="http://schemas.microsoft.com/office/word/2020/wordml/sdtdatahash" xmlns:w16se="http://schemas.microsoft.com/office/word/2015/wordml/symex" xmlns:wpg="http://schemas.microsoft.com/office/word/2010/wordprocessingGroup" xmlns:wpi="http://schemas.microsoft.com/office/word/2010/wordprocessingInk" xmlns:wne="http://schemas.microsoft.com/office/word/2006/wordml" xmlns:wps="http://schemas.microsoft.com/office/word/2010/wordprocessingShape" mc:Ignorable="w14 w15 w16se w16cid w16 w16cex w16sdtdh wp14">
   <w:p>
     <w:pPr>
       <w:pStyle w:val="Footer"/>
@@ -6894,7 +6792,7 @@
 </file>
 
 <file path=word/footnotes.xml><?xml version="1.0" encoding="utf-8"?>
-<w:footnotes xmlns:wpc="http://schemas.microsoft.com/office/word/2010/wordprocessingCanvas" xmlns:cx="http://schemas.microsoft.com/office/drawing/2014/chartex" xmlns:cx1="http://schemas.microsoft.com/office/drawing/2015/9/8/chartex" xmlns:cx2="http://schemas.microsoft.com/office/drawing/2015/10/21/chartex" xmlns:cx3="http://schemas.microsoft.com/office/drawing/2016/5/9/chartex" xmlns:cx4="http://schemas.microsoft.com/office/drawing/2016/5/10/chartex" xmlns:cx5="http://schemas.microsoft.com/office/drawing/2016/5/11/chartex" xmlns:cx6="http://schemas.microsoft.com/office/drawing/2016/5/12/chartex" xmlns:cx7="http://schemas.microsoft.com/office/drawing/2016/5/13/chartex" xmlns:cx8="http://schemas.microsoft.com/office/drawing/2016/5/14/chartex" xmlns:mc="http://schemas.openxmlformats.org/markup-compatibility/2006" xmlns:aink="http://schemas.microsoft.com/office/drawing/2016/ink" xmlns:am3d="http://schemas.microsoft.com/office/drawing/2017/model3d" xmlns:o="urn:schemas-microsoft-com:office:office" xmlns:r="http://schemas.openxmlformats.org/officeDocument/2006/relationships" xmlns:m="http://schemas.openxmlformats.org/officeDocument/2006/math" xmlns:v="urn:schemas-microsoft-com:vml" xmlns:wp14="http://schemas.microsoft.com/office/word/2010/wordprocessingDrawing" xmlns:wp="http://schemas.openxmlformats.org/drawingml/2006/wordprocessingDrawing" xmlns:w10="urn:schemas-microsoft-com:office:word" xmlns:w="http://schemas.openxmlformats.org/wordprocessingml/2006/main" xmlns:w14="http://schemas.microsoft.com/office/word/2010/wordml" xmlns:w15="http://schemas.microsoft.com/office/word/2012/wordml" xmlns:w16cex="http://schemas.microsoft.com/office/word/2018/wordml/cex" xmlns:w16cid="http://schemas.microsoft.com/office/word/2016/wordml/cid" xmlns:w16="http://schemas.microsoft.com/office/word/2018/wordml" xmlns:w16se="http://schemas.microsoft.com/office/word/2015/wordml/symex" xmlns:wpg="http://schemas.microsoft.com/office/word/2010/wordprocessingGroup" xmlns:wpi="http://schemas.microsoft.com/office/word/2010/wordprocessingInk" xmlns:wne="http://schemas.microsoft.com/office/word/2006/wordml" xmlns:wps="http://schemas.microsoft.com/office/word/2010/wordprocessingShape" mc:Ignorable="w14 w15 w16se w16cid w16 w16cex wp14">
+<w:footnotes xmlns:wpc="http://schemas.microsoft.com/office/word/2010/wordprocessingCanvas" xmlns:cx="http://schemas.microsoft.com/office/drawing/2014/chartex" xmlns:cx1="http://schemas.microsoft.com/office/drawing/2015/9/8/chartex" xmlns:cx2="http://schemas.microsoft.com/office/drawing/2015/10/21/chartex" xmlns:cx3="http://schemas.microsoft.com/office/drawing/2016/5/9/chartex" xmlns:cx4="http://schemas.microsoft.com/office/drawing/2016/5/10/chartex" xmlns:cx5="http://schemas.microsoft.com/office/drawing/2016/5/11/chartex" xmlns:cx6="http://schemas.microsoft.com/office/drawing/2016/5/12/chartex" xmlns:cx7="http://schemas.microsoft.com/office/drawing/2016/5/13/chartex" xmlns:cx8="http://schemas.microsoft.com/office/drawing/2016/5/14/chartex" xmlns:mc="http://schemas.openxmlformats.org/markup-compatibility/2006" xmlns:aink="http://schemas.microsoft.com/office/drawing/2016/ink" xmlns:am3d="http://schemas.microsoft.com/office/drawing/2017/model3d" xmlns:o="urn:schemas-microsoft-com:office:office" xmlns:r="http://schemas.openxmlformats.org/officeDocument/2006/relationships" xmlns:m="http://schemas.openxmlformats.org/officeDocument/2006/math" xmlns:v="urn:schemas-microsoft-com:vml" xmlns:wp14="http://schemas.microsoft.com/office/word/2010/wordprocessingDrawing" xmlns:wp="http://schemas.openxmlformats.org/drawingml/2006/wordprocessingDrawing" xmlns:w10="urn:schemas-microsoft-com:office:word" xmlns:w="http://schemas.openxmlformats.org/wordprocessingml/2006/main" xmlns:w14="http://schemas.microsoft.com/office/word/2010/wordml" xmlns:w15="http://schemas.microsoft.com/office/word/2012/wordml" xmlns:w16cex="http://schemas.microsoft.com/office/word/2018/wordml/cex" xmlns:w16cid="http://schemas.microsoft.com/office/word/2016/wordml/cid" xmlns:w16="http://schemas.microsoft.com/office/word/2018/wordml" xmlns:w16sdtdh="http://schemas.microsoft.com/office/word/2020/wordml/sdtdatahash" xmlns:w16se="http://schemas.microsoft.com/office/word/2015/wordml/symex" xmlns:wpg="http://schemas.microsoft.com/office/word/2010/wordprocessingGroup" xmlns:wpi="http://schemas.microsoft.com/office/word/2010/wordprocessingInk" xmlns:wne="http://schemas.microsoft.com/office/word/2006/wordml" xmlns:wps="http://schemas.microsoft.com/office/word/2010/wordprocessingShape" mc:Ignorable="w14 w15 w16se w16cid w16 w16cex w16sdtdh wp14">
   <w:footnote w:type="separator" w:id="-1">
     <w:p>
       <w:pPr>
@@ -6919,7 +6817,7 @@
 </file>
 
 <file path=word/header1.xml><?xml version="1.0" encoding="utf-8"?>
-<w:hdr xmlns:wpc="http://schemas.microsoft.com/office/word/2010/wordprocessingCanvas" xmlns:cx="http://schemas.microsoft.com/office/drawing/2014/chartex" xmlns:cx1="http://schemas.microsoft.com/office/drawing/2015/9/8/chartex" xmlns:cx2="http://schemas.microsoft.com/office/drawing/2015/10/21/chartex" xmlns:cx3="http://schemas.microsoft.com/office/drawing/2016/5/9/chartex" xmlns:cx4="http://schemas.microsoft.com/office/drawing/2016/5/10/chartex" xmlns:cx5="http://schemas.microsoft.com/office/drawing/2016/5/11/chartex" xmlns:cx6="http://schemas.microsoft.com/office/drawing/2016/5/12/chartex" xmlns:cx7="http://schemas.microsoft.com/office/drawing/2016/5/13/chartex" xmlns:cx8="http://schemas.microsoft.com/office/drawing/2016/5/14/chartex" xmlns:mc="http://schemas.openxmlformats.org/markup-compatibility/2006" xmlns:aink="http://schemas.microsoft.com/office/drawing/2016/ink" xmlns:am3d="http://schemas.microsoft.com/office/drawing/2017/model3d" xmlns:o="urn:schemas-microsoft-com:office:office" xmlns:r="http://schemas.openxmlformats.org/officeDocument/2006/relationships" xmlns:m="http://schemas.openxmlformats.org/officeDocument/2006/math" xmlns:v="urn:schemas-microsoft-com:vml" xmlns:wp14="http://schemas.microsoft.com/office/word/2010/wordprocessingDrawing" xmlns:wp="http://schemas.openxmlformats.org/drawingml/2006/wordprocessingDrawing" xmlns:w10="urn:schemas-microsoft-com:office:word" xmlns:w="http://schemas.openxmlformats.org/wordprocessingml/2006/main" xmlns:w14="http://schemas.microsoft.com/office/word/2010/wordml" xmlns:w15="http://schemas.microsoft.com/office/word/2012/wordml" xmlns:w16cex="http://schemas.microsoft.com/office/word/2018/wordml/cex" xmlns:w16cid="http://schemas.microsoft.com/office/word/2016/wordml/cid" xmlns:w16="http://schemas.microsoft.com/office/word/2018/wordml" xmlns:w16se="http://schemas.microsoft.com/office/word/2015/wordml/symex" xmlns:wpg="http://schemas.microsoft.com/office/word/2010/wordprocessingGroup" xmlns:wpi="http://schemas.microsoft.com/office/word/2010/wordprocessingInk" xmlns:wne="http://schemas.microsoft.com/office/word/2006/wordml" xmlns:wps="http://schemas.microsoft.com/office/word/2010/wordprocessingShape" mc:Ignorable="w14 w15 w16se w16cid w16 w16cex wp14">
+<w:hdr xmlns:wpc="http://schemas.microsoft.com/office/word/2010/wordprocessingCanvas" xmlns:cx="http://schemas.microsoft.com/office/drawing/2014/chartex" xmlns:cx1="http://schemas.microsoft.com/office/drawing/2015/9/8/chartex" xmlns:cx2="http://schemas.microsoft.com/office/drawing/2015/10/21/chartex" xmlns:cx3="http://schemas.microsoft.com/office/drawing/2016/5/9/chartex" xmlns:cx4="http://schemas.microsoft.com/office/drawing/2016/5/10/chartex" xmlns:cx5="http://schemas.microsoft.com/office/drawing/2016/5/11/chartex" xmlns:cx6="http://schemas.microsoft.com/office/drawing/2016/5/12/chartex" xmlns:cx7="http://schemas.microsoft.com/office/drawing/2016/5/13/chartex" xmlns:cx8="http://schemas.microsoft.com/office/drawing/2016/5/14/chartex" xmlns:mc="http://schemas.openxmlformats.org/markup-compatibility/2006" xmlns:aink="http://schemas.microsoft.com/office/drawing/2016/ink" xmlns:am3d="http://schemas.microsoft.com/office/drawing/2017/model3d" xmlns:o="urn:schemas-microsoft-com:office:office" xmlns:r="http://schemas.openxmlformats.org/officeDocument/2006/relationships" xmlns:m="http://schemas.openxmlformats.org/officeDocument/2006/math" xmlns:v="urn:schemas-microsoft-com:vml" xmlns:wp14="http://schemas.microsoft.com/office/word/2010/wordprocessingDrawing" xmlns:wp="http://schemas.openxmlformats.org/drawingml/2006/wordprocessingDrawing" xmlns:w10="urn:schemas-microsoft-com:office:word" xmlns:w="http://schemas.openxmlformats.org/wordprocessingml/2006/main" xmlns:w14="http://schemas.microsoft.com/office/word/2010/wordml" xmlns:w15="http://schemas.microsoft.com/office/word/2012/wordml" xmlns:w16cex="http://schemas.microsoft.com/office/word/2018/wordml/cex" xmlns:w16cid="http://schemas.microsoft.com/office/word/2016/wordml/cid" xmlns:w16="http://schemas.microsoft.com/office/word/2018/wordml" xmlns:w16sdtdh="http://schemas.microsoft.com/office/word/2020/wordml/sdtdatahash" xmlns:w16se="http://schemas.microsoft.com/office/word/2015/wordml/symex" xmlns:wpg="http://schemas.microsoft.com/office/word/2010/wordprocessingGroup" xmlns:wpi="http://schemas.microsoft.com/office/word/2010/wordprocessingInk" xmlns:wne="http://schemas.microsoft.com/office/word/2006/wordml" xmlns:wps="http://schemas.microsoft.com/office/word/2010/wordprocessingShape" mc:Ignorable="w14 w15 w16se w16cid w16 w16cex w16sdtdh wp14">
   <w:p>
     <w:pPr>
       <w:pStyle w:val="Header"/>
@@ -6929,7 +6827,7 @@
 </file>
 
 <file path=word/header2.xml><?xml version="1.0" encoding="utf-8"?>
-<w:hdr xmlns:wpc="http://schemas.microsoft.com/office/word/2010/wordprocessingCanvas" xmlns:cx="http://schemas.microsoft.com/office/drawing/2014/chartex" xmlns:cx1="http://schemas.microsoft.com/office/drawing/2015/9/8/chartex" xmlns:cx2="http://schemas.microsoft.com/office/drawing/2015/10/21/chartex" xmlns:cx3="http://schemas.microsoft.com/office/drawing/2016/5/9/chartex" xmlns:cx4="http://schemas.microsoft.com/office/drawing/2016/5/10/chartex" xmlns:cx5="http://schemas.microsoft.com/office/drawing/2016/5/11/chartex" xmlns:cx6="http://schemas.microsoft.com/office/drawing/2016/5/12/chartex" xmlns:cx7="http://schemas.microsoft.com/office/drawing/2016/5/13/chartex" xmlns:cx8="http://schemas.microsoft.com/office/drawing/2016/5/14/chartex" xmlns:mc="http://schemas.openxmlformats.org/markup-compatibility/2006" xmlns:aink="http://schemas.microsoft.com/office/drawing/2016/ink" xmlns:am3d="http://schemas.microsoft.com/office/drawing/2017/model3d" xmlns:o="urn:schemas-microsoft-com:office:office" xmlns:r="http://schemas.openxmlformats.org/officeDocument/2006/relationships" xmlns:m="http://schemas.openxmlformats.org/officeDocument/2006/math" xmlns:v="urn:schemas-microsoft-com:vml" xmlns:wp14="http://schemas.microsoft.com/office/word/2010/wordprocessingDrawing" xmlns:wp="http://schemas.openxmlformats.org/drawingml/2006/wordprocessingDrawing" xmlns:w10="urn:schemas-microsoft-com:office:word" xmlns:w="http://schemas.openxmlformats.org/wordprocessingml/2006/main" xmlns:w14="http://schemas.microsoft.com/office/word/2010/wordml" xmlns:w15="http://schemas.microsoft.com/office/word/2012/wordml" xmlns:w16cex="http://schemas.microsoft.com/office/word/2018/wordml/cex" xmlns:w16cid="http://schemas.microsoft.com/office/word/2016/wordml/cid" xmlns:w16="http://schemas.microsoft.com/office/word/2018/wordml" xmlns:w16se="http://schemas.microsoft.com/office/word/2015/wordml/symex" xmlns:wpg="http://schemas.microsoft.com/office/word/2010/wordprocessingGroup" xmlns:wpi="http://schemas.microsoft.com/office/word/2010/wordprocessingInk" xmlns:wne="http://schemas.microsoft.com/office/word/2006/wordml" xmlns:wps="http://schemas.microsoft.com/office/word/2010/wordprocessingShape" mc:Ignorable="w14 w15 w16se w16cid w16 w16cex wp14">
+<w:hdr xmlns:wpc="http://schemas.microsoft.com/office/word/2010/wordprocessingCanvas" xmlns:cx="http://schemas.microsoft.com/office/drawing/2014/chartex" xmlns:cx1="http://schemas.microsoft.com/office/drawing/2015/9/8/chartex" xmlns:cx2="http://schemas.microsoft.com/office/drawing/2015/10/21/chartex" xmlns:cx3="http://schemas.microsoft.com/office/drawing/2016/5/9/chartex" xmlns:cx4="http://schemas.microsoft.com/office/drawing/2016/5/10/chartex" xmlns:cx5="http://schemas.microsoft.com/office/drawing/2016/5/11/chartex" xmlns:cx6="http://schemas.microsoft.com/office/drawing/2016/5/12/chartex" xmlns:cx7="http://schemas.microsoft.com/office/drawing/2016/5/13/chartex" xmlns:cx8="http://schemas.microsoft.com/office/drawing/2016/5/14/chartex" xmlns:mc="http://schemas.openxmlformats.org/markup-compatibility/2006" xmlns:aink="http://schemas.microsoft.com/office/drawing/2016/ink" xmlns:am3d="http://schemas.microsoft.com/office/drawing/2017/model3d" xmlns:o="urn:schemas-microsoft-com:office:office" xmlns:r="http://schemas.openxmlformats.org/officeDocument/2006/relationships" xmlns:m="http://schemas.openxmlformats.org/officeDocument/2006/math" xmlns:v="urn:schemas-microsoft-com:vml" xmlns:wp14="http://schemas.microsoft.com/office/word/2010/wordprocessingDrawing" xmlns:wp="http://schemas.openxmlformats.org/drawingml/2006/wordprocessingDrawing" xmlns:w10="urn:schemas-microsoft-com:office:word" xmlns:w="http://schemas.openxmlformats.org/wordprocessingml/2006/main" xmlns:w14="http://schemas.microsoft.com/office/word/2010/wordml" xmlns:w15="http://schemas.microsoft.com/office/word/2012/wordml" xmlns:w16cex="http://schemas.microsoft.com/office/word/2018/wordml/cex" xmlns:w16cid="http://schemas.microsoft.com/office/word/2016/wordml/cid" xmlns:w16="http://schemas.microsoft.com/office/word/2018/wordml" xmlns:w16sdtdh="http://schemas.microsoft.com/office/word/2020/wordml/sdtdatahash" xmlns:w16se="http://schemas.microsoft.com/office/word/2015/wordml/symex" xmlns:wpg="http://schemas.microsoft.com/office/word/2010/wordprocessingGroup" xmlns:wpi="http://schemas.microsoft.com/office/word/2010/wordprocessingInk" xmlns:wne="http://schemas.microsoft.com/office/word/2006/wordml" xmlns:wps="http://schemas.microsoft.com/office/word/2010/wordprocessingShape" mc:Ignorable="w14 w15 w16se w16cid w16 w16cex w16sdtdh wp14">
   <w:sdt>
     <w:sdtPr>
       <w:id w:val="1544558679"/>
@@ -7141,7 +7039,7 @@
 </file>
 
 <file path=word/header3.xml><?xml version="1.0" encoding="utf-8"?>
-<w:hdr xmlns:wpc="http://schemas.microsoft.com/office/word/2010/wordprocessingCanvas" xmlns:cx="http://schemas.microsoft.com/office/drawing/2014/chartex" xmlns:cx1="http://schemas.microsoft.com/office/drawing/2015/9/8/chartex" xmlns:cx2="http://schemas.microsoft.com/office/drawing/2015/10/21/chartex" xmlns:cx3="http://schemas.microsoft.com/office/drawing/2016/5/9/chartex" xmlns:cx4="http://schemas.microsoft.com/office/drawing/2016/5/10/chartex" xmlns:cx5="http://schemas.microsoft.com/office/drawing/2016/5/11/chartex" xmlns:cx6="http://schemas.microsoft.com/office/drawing/2016/5/12/chartex" xmlns:cx7="http://schemas.microsoft.com/office/drawing/2016/5/13/chartex" xmlns:cx8="http://schemas.microsoft.com/office/drawing/2016/5/14/chartex" xmlns:mc="http://schemas.openxmlformats.org/markup-compatibility/2006" xmlns:aink="http://schemas.microsoft.com/office/drawing/2016/ink" xmlns:am3d="http://schemas.microsoft.com/office/drawing/2017/model3d" xmlns:o="urn:schemas-microsoft-com:office:office" xmlns:r="http://schemas.openxmlformats.org/officeDocument/2006/relationships" xmlns:m="http://schemas.openxmlformats.org/officeDocument/2006/math" xmlns:v="urn:schemas-microsoft-com:vml" xmlns:wp14="http://schemas.microsoft.com/office/word/2010/wordprocessingDrawing" xmlns:wp="http://schemas.openxmlformats.org/drawingml/2006/wordprocessingDrawing" xmlns:w10="urn:schemas-microsoft-com:office:word" xmlns:w="http://schemas.openxmlformats.org/wordprocessingml/2006/main" xmlns:w14="http://schemas.microsoft.com/office/word/2010/wordml" xmlns:w15="http://schemas.microsoft.com/office/word/2012/wordml" xmlns:w16cex="http://schemas.microsoft.com/office/word/2018/wordml/cex" xmlns:w16cid="http://schemas.microsoft.com/office/word/2016/wordml/cid" xmlns:w16="http://schemas.microsoft.com/office/word/2018/wordml" xmlns:w16se="http://schemas.microsoft.com/office/word/2015/wordml/symex" xmlns:wpg="http://schemas.microsoft.com/office/word/2010/wordprocessingGroup" xmlns:wpi="http://schemas.microsoft.com/office/word/2010/wordprocessingInk" xmlns:wne="http://schemas.microsoft.com/office/word/2006/wordml" xmlns:wps="http://schemas.microsoft.com/office/word/2010/wordprocessingShape" mc:Ignorable="w14 w15 w16se w16cid w16 w16cex wp14">
+<w:hdr xmlns:wpc="http://schemas.microsoft.com/office/word/2010/wordprocessingCanvas" xmlns:cx="http://schemas.microsoft.com/office/drawing/2014/chartex" xmlns:cx1="http://schemas.microsoft.com/office/drawing/2015/9/8/chartex" xmlns:cx2="http://schemas.microsoft.com/office/drawing/2015/10/21/chartex" xmlns:cx3="http://schemas.microsoft.com/office/drawing/2016/5/9/chartex" xmlns:cx4="http://schemas.microsoft.com/office/drawing/2016/5/10/chartex" xmlns:cx5="http://schemas.microsoft.com/office/drawing/2016/5/11/chartex" xmlns:cx6="http://schemas.microsoft.com/office/drawing/2016/5/12/chartex" xmlns:cx7="http://schemas.microsoft.com/office/drawing/2016/5/13/chartex" xmlns:cx8="http://schemas.microsoft.com/office/drawing/2016/5/14/chartex" xmlns:mc="http://schemas.openxmlformats.org/markup-compatibility/2006" xmlns:aink="http://schemas.microsoft.com/office/drawing/2016/ink" xmlns:am3d="http://schemas.microsoft.com/office/drawing/2017/model3d" xmlns:o="urn:schemas-microsoft-com:office:office" xmlns:r="http://schemas.openxmlformats.org/officeDocument/2006/relationships" xmlns:m="http://schemas.openxmlformats.org/officeDocument/2006/math" xmlns:v="urn:schemas-microsoft-com:vml" xmlns:wp14="http://schemas.microsoft.com/office/word/2010/wordprocessingDrawing" xmlns:wp="http://schemas.openxmlformats.org/drawingml/2006/wordprocessingDrawing" xmlns:w10="urn:schemas-microsoft-com:office:word" xmlns:w="http://schemas.openxmlformats.org/wordprocessingml/2006/main" xmlns:w14="http://schemas.microsoft.com/office/word/2010/wordml" xmlns:w15="http://schemas.microsoft.com/office/word/2012/wordml" xmlns:w16cex="http://schemas.microsoft.com/office/word/2018/wordml/cex" xmlns:w16cid="http://schemas.microsoft.com/office/word/2016/wordml/cid" xmlns:w16="http://schemas.microsoft.com/office/word/2018/wordml" xmlns:w16sdtdh="http://schemas.microsoft.com/office/word/2020/wordml/sdtdatahash" xmlns:w16se="http://schemas.microsoft.com/office/word/2015/wordml/symex" xmlns:wpg="http://schemas.microsoft.com/office/word/2010/wordprocessingGroup" xmlns:wpi="http://schemas.microsoft.com/office/word/2010/wordprocessingInk" xmlns:wne="http://schemas.microsoft.com/office/word/2006/wordml" xmlns:wps="http://schemas.microsoft.com/office/word/2010/wordprocessingShape" mc:Ignorable="w14 w15 w16se w16cid w16 w16cex w16sdtdh wp14">
   <w:p>
     <w:pPr>
       <w:pStyle w:val="Header"/>
@@ -7151,7 +7049,7 @@
 </file>
 
 <file path=word/numbering.xml><?xml version="1.0" encoding="utf-8"?>
-<w:numbering xmlns:wpc="http://schemas.microsoft.com/office/word/2010/wordprocessingCanvas" xmlns:cx="http://schemas.microsoft.com/office/drawing/2014/chartex" xmlns:cx1="http://schemas.microsoft.com/office/drawing/2015/9/8/chartex" xmlns:cx2="http://schemas.microsoft.com/office/drawing/2015/10/21/chartex" xmlns:cx3="http://schemas.microsoft.com/office/drawing/2016/5/9/chartex" xmlns:cx4="http://schemas.microsoft.com/office/drawing/2016/5/10/chartex" xmlns:cx5="http://schemas.microsoft.com/office/drawing/2016/5/11/chartex" xmlns:cx6="http://schemas.microsoft.com/office/drawing/2016/5/12/chartex" xmlns:cx7="http://schemas.microsoft.com/office/drawing/2016/5/13/chartex" xmlns:cx8="http://schemas.microsoft.com/office/drawing/2016/5/14/chartex" xmlns:mc="http://schemas.openxmlformats.org/markup-compatibility/2006" xmlns:aink="http://schemas.microsoft.com/office/drawing/2016/ink" xmlns:am3d="http://schemas.microsoft.com/office/drawing/2017/model3d" xmlns:o="urn:schemas-microsoft-com:office:office" xmlns:r="http://schemas.openxmlformats.org/officeDocument/2006/relationships" xmlns:m="http://schemas.openxmlformats.org/officeDocument/2006/math" xmlns:v="urn:schemas-microsoft-com:vml" xmlns:wp14="http://schemas.microsoft.com/office/word/2010/wordprocessingDrawing" xmlns:wp="http://schemas.openxmlformats.org/drawingml/2006/wordprocessingDrawing" xmlns:w10="urn:schemas-microsoft-com:office:word" xmlns:w="http://schemas.openxmlformats.org/wordprocessingml/2006/main" xmlns:w14="http://schemas.microsoft.com/office/word/2010/wordml" xmlns:w15="http://schemas.microsoft.com/office/word/2012/wordml" xmlns:w16cex="http://schemas.microsoft.com/office/word/2018/wordml/cex" xmlns:w16cid="http://schemas.microsoft.com/office/word/2016/wordml/cid" xmlns:w16="http://schemas.microsoft.com/office/word/2018/wordml" xmlns:w16se="http://schemas.microsoft.com/office/word/2015/wordml/symex" xmlns:wpg="http://schemas.microsoft.com/office/word/2010/wordprocessingGroup" xmlns:wpi="http://schemas.microsoft.com/office/word/2010/wordprocessingInk" xmlns:wne="http://schemas.microsoft.com/office/word/2006/wordml" xmlns:wps="http://schemas.microsoft.com/office/word/2010/wordprocessingShape" mc:Ignorable="w14 w15 w16se w16cid w16 w16cex wp14">
+<w:numbering xmlns:wpc="http://schemas.microsoft.com/office/word/2010/wordprocessingCanvas" xmlns:cx="http://schemas.microsoft.com/office/drawing/2014/chartex" xmlns:cx1="http://schemas.microsoft.com/office/drawing/2015/9/8/chartex" xmlns:cx2="http://schemas.microsoft.com/office/drawing/2015/10/21/chartex" xmlns:cx3="http://schemas.microsoft.com/office/drawing/2016/5/9/chartex" xmlns:cx4="http://schemas.microsoft.com/office/drawing/2016/5/10/chartex" xmlns:cx5="http://schemas.microsoft.com/office/drawing/2016/5/11/chartex" xmlns:cx6="http://schemas.microsoft.com/office/drawing/2016/5/12/chartex" xmlns:cx7="http://schemas.microsoft.com/office/drawing/2016/5/13/chartex" xmlns:cx8="http://schemas.microsoft.com/office/drawing/2016/5/14/chartex" xmlns:mc="http://schemas.openxmlformats.org/markup-compatibility/2006" xmlns:aink="http://schemas.microsoft.com/office/drawing/2016/ink" xmlns:am3d="http://schemas.microsoft.com/office/drawing/2017/model3d" xmlns:o="urn:schemas-microsoft-com:office:office" xmlns:r="http://schemas.openxmlformats.org/officeDocument/2006/relationships" xmlns:m="http://schemas.openxmlformats.org/officeDocument/2006/math" xmlns:v="urn:schemas-microsoft-com:vml" xmlns:wp14="http://schemas.microsoft.com/office/word/2010/wordprocessingDrawing" xmlns:wp="http://schemas.openxmlformats.org/drawingml/2006/wordprocessingDrawing" xmlns:w10="urn:schemas-microsoft-com:office:word" xmlns:w="http://schemas.openxmlformats.org/wordprocessingml/2006/main" xmlns:w14="http://schemas.microsoft.com/office/word/2010/wordml" xmlns:w15="http://schemas.microsoft.com/office/word/2012/wordml" xmlns:w16cex="http://schemas.microsoft.com/office/word/2018/wordml/cex" xmlns:w16cid="http://schemas.microsoft.com/office/word/2016/wordml/cid" xmlns:w16="http://schemas.microsoft.com/office/word/2018/wordml" xmlns:w16sdtdh="http://schemas.microsoft.com/office/word/2020/wordml/sdtdatahash" xmlns:w16se="http://schemas.microsoft.com/office/word/2015/wordml/symex" xmlns:wpg="http://schemas.microsoft.com/office/word/2010/wordprocessingGroup" xmlns:wpi="http://schemas.microsoft.com/office/word/2010/wordprocessingInk" xmlns:wne="http://schemas.microsoft.com/office/word/2006/wordml" xmlns:wps="http://schemas.microsoft.com/office/word/2010/wordprocessingShape" mc:Ignorable="w14 w15 w16se w16cid w16 w16cex w16sdtdh wp14">
   <w:abstractNum w:abstractNumId="0" w15:restartNumberingAfterBreak="0">
     <w:nsid w:val="09AE199C"/>
     <w:multiLevelType w:val="hybridMultilevel"/>
@@ -7873,7 +7771,7 @@
 </file>
 
 <file path=word/styles.xml><?xml version="1.0" encoding="utf-8"?>
-<w:styles xmlns:mc="http://schemas.openxmlformats.org/markup-compatibility/2006" xmlns:r="http://schemas.openxmlformats.org/officeDocument/2006/relationships" xmlns:w="http://schemas.openxmlformats.org/wordprocessingml/2006/main" xmlns:w14="http://schemas.microsoft.com/office/word/2010/wordml" xmlns:w15="http://schemas.microsoft.com/office/word/2012/wordml" xmlns:w16cex="http://schemas.microsoft.com/office/word/2018/wordml/cex" xmlns:w16cid="http://schemas.microsoft.com/office/word/2016/wordml/cid" xmlns:w16="http://schemas.microsoft.com/office/word/2018/wordml" xmlns:w16se="http://schemas.microsoft.com/office/word/2015/wordml/symex" mc:Ignorable="w14 w15 w16se w16cid w16 w16cex">
+<w:styles xmlns:mc="http://schemas.openxmlformats.org/markup-compatibility/2006" xmlns:r="http://schemas.openxmlformats.org/officeDocument/2006/relationships" xmlns:w="http://schemas.openxmlformats.org/wordprocessingml/2006/main" xmlns:w14="http://schemas.microsoft.com/office/word/2010/wordml" xmlns:w15="http://schemas.microsoft.com/office/word/2012/wordml" xmlns:w16cex="http://schemas.microsoft.com/office/word/2018/wordml/cex" xmlns:w16cid="http://schemas.microsoft.com/office/word/2016/wordml/cid" xmlns:w16="http://schemas.microsoft.com/office/word/2018/wordml" xmlns:w16sdtdh="http://schemas.microsoft.com/office/word/2020/wordml/sdtdatahash" xmlns:w16se="http://schemas.microsoft.com/office/word/2015/wordml/symex" mc:Ignorable="w14 w15 w16se w16cid w16 w16cex w16sdtdh">
   <w:docDefaults>
     <w:rPrDefault>
       <w:rPr>

</xml_diff>